<commit_message>
Teste - Finalização do caso teste da US 56.
</commit_message>
<xml_diff>
--- a/Engenharia/Casos de Testes/Casos de Teste Gerenciamento Pampatec - MGP 56 Redefinir status do projeto.docx
+++ b/Engenharia/Casos de Testes/Casos de Teste Gerenciamento Pampatec - MGP 56 Redefinir status do projeto.docx
@@ -8,10 +8,10 @@
         <w:tblpPr w:bottomFromText="0" w:horzAnchor="margin" w:leftFromText="141" w:rightFromText="141" w:tblpX="0" w:tblpXSpec="center" w:tblpY="811" w:tblpYSpec="" w:topFromText="0" w:vertAnchor="page"/>
         <w:tblW w:w="9810" w:type="dxa"/>
         <w:jc w:val="left"/>
-        <w:tblInd w:w="103" w:type="dxa"/>
+        <w:tblInd w:w="98" w:type="dxa"/>
         <w:tblCellMar>
           <w:top w:w="0" w:type="dxa"/>
-          <w:left w:w="98" w:type="dxa"/>
+          <w:left w:w="93" w:type="dxa"/>
           <w:bottom w:w="0" w:type="dxa"/>
           <w:right w:w="108" w:type="dxa"/>
         </w:tblCellMar>
@@ -20,8 +20,8 @@
       <w:tblGrid>
         <w:gridCol w:w="668"/>
         <w:gridCol w:w="3125"/>
-        <w:gridCol w:w="4227"/>
-        <w:gridCol w:w="1789"/>
+        <w:gridCol w:w="4202"/>
+        <w:gridCol w:w="1814"/>
       </w:tblGrid>
       <w:tr>
         <w:trPr>
@@ -34,7 +34,7 @@
             <w:tcBorders/>
             <w:shd w:fill="auto" w:val="clear"/>
             <w:tcMar>
-              <w:left w:w="98" w:type="dxa"/>
+              <w:left w:w="93" w:type="dxa"/>
             </w:tcMar>
           </w:tcPr>
           <w:p>
@@ -87,7 +87,7 @@
             <w:tcBorders/>
             <w:shd w:fill="auto" w:val="clear"/>
             <w:tcMar>
-              <w:left w:w="98" w:type="dxa"/>
+              <w:left w:w="93" w:type="dxa"/>
             </w:tcMar>
           </w:tcPr>
           <w:p>
@@ -118,7 +118,7 @@
             <w:tcBorders/>
             <w:shd w:fill="auto" w:val="clear"/>
             <w:tcMar>
-              <w:left w:w="98" w:type="dxa"/>
+              <w:left w:w="93" w:type="dxa"/>
             </w:tcMar>
           </w:tcPr>
           <w:p>
@@ -145,11 +145,11 @@
         </w:tc>
         <w:tc>
           <w:tcPr>
-            <w:tcW w:w="4227" w:type="dxa"/>
-            <w:tcBorders/>
-            <w:shd w:fill="auto" w:val="clear"/>
-            <w:tcMar>
-              <w:left w:w="98" w:type="dxa"/>
+            <w:tcW w:w="4202" w:type="dxa"/>
+            <w:tcBorders/>
+            <w:shd w:fill="auto" w:val="clear"/>
+            <w:tcMar>
+              <w:left w:w="93" w:type="dxa"/>
             </w:tcMar>
           </w:tcPr>
           <w:p>
@@ -176,11 +176,11 @@
         </w:tc>
         <w:tc>
           <w:tcPr>
-            <w:tcW w:w="1789" w:type="dxa"/>
-            <w:tcBorders/>
-            <w:shd w:fill="auto" w:val="clear"/>
-            <w:tcMar>
-              <w:left w:w="98" w:type="dxa"/>
+            <w:tcW w:w="1814" w:type="dxa"/>
+            <w:tcBorders/>
+            <w:shd w:fill="auto" w:val="clear"/>
+            <w:tcMar>
+              <w:left w:w="93" w:type="dxa"/>
             </w:tcMar>
           </w:tcPr>
           <w:p>
@@ -216,7 +216,7 @@
             <w:tcBorders/>
             <w:shd w:fill="auto" w:val="clear"/>
             <w:tcMar>
-              <w:left w:w="98" w:type="dxa"/>
+              <w:left w:w="93" w:type="dxa"/>
             </w:tcMar>
           </w:tcPr>
           <w:p>
@@ -243,7 +243,7 @@
             <w:tcBorders/>
             <w:shd w:fill="auto" w:val="clear"/>
             <w:tcMar>
-              <w:left w:w="98" w:type="dxa"/>
+              <w:left w:w="93" w:type="dxa"/>
             </w:tcMar>
           </w:tcPr>
           <w:p>
@@ -266,11 +266,11 @@
         </w:tc>
         <w:tc>
           <w:tcPr>
-            <w:tcW w:w="4227" w:type="dxa"/>
-            <w:tcBorders/>
-            <w:shd w:fill="auto" w:val="clear"/>
-            <w:tcMar>
-              <w:left w:w="98" w:type="dxa"/>
+            <w:tcW w:w="4202" w:type="dxa"/>
+            <w:tcBorders/>
+            <w:shd w:fill="auto" w:val="clear"/>
+            <w:tcMar>
+              <w:left w:w="93" w:type="dxa"/>
             </w:tcMar>
           </w:tcPr>
           <w:p>
@@ -288,11 +288,11 @@
         </w:tc>
         <w:tc>
           <w:tcPr>
-            <w:tcW w:w="1789" w:type="dxa"/>
-            <w:tcBorders/>
-            <w:shd w:fill="auto" w:val="clear"/>
-            <w:tcMar>
-              <w:left w:w="98" w:type="dxa"/>
+            <w:tcW w:w="1814" w:type="dxa"/>
+            <w:tcBorders/>
+            <w:shd w:fill="auto" w:val="clear"/>
+            <w:tcMar>
+              <w:left w:w="93" w:type="dxa"/>
             </w:tcMar>
           </w:tcPr>
           <w:p>
@@ -315,6 +315,141 @@
                 <w:shd w:fill="00CC33" w:val="clear"/>
               </w:rPr>
               <w:t>Aprovado</w:t>
+            </w:r>
+          </w:p>
+        </w:tc>
+      </w:tr>
+      <w:tr>
+        <w:trPr>
+          <w:trHeight w:val="1505" w:hRule="atLeast"/>
+        </w:trPr>
+        <w:tc>
+          <w:tcPr>
+            <w:tcW w:w="668" w:type="dxa"/>
+            <w:tcBorders/>
+            <w:shd w:fill="auto" w:val="clear"/>
+            <w:tcMar>
+              <w:left w:w="93" w:type="dxa"/>
+            </w:tcMar>
+          </w:tcPr>
+          <w:p>
+            <w:pPr>
+              <w:pStyle w:val="Normal"/>
+              <w:spacing w:lineRule="auto" w:line="240" w:before="0" w:after="0"/>
+              <w:jc w:val="center"/>
+              <w:rPr>
+                <w:b/>
+                <w:b/>
+              </w:rPr>
+            </w:pPr>
+            <w:r>
+              <w:rPr>
+                <w:b/>
+              </w:rPr>
+              <w:t>2</w:t>
+            </w:r>
+          </w:p>
+        </w:tc>
+        <w:tc>
+          <w:tcPr>
+            <w:tcW w:w="3125" w:type="dxa"/>
+            <w:tcBorders/>
+            <w:shd w:fill="auto" w:val="clear"/>
+            <w:tcMar>
+              <w:left w:w="93" w:type="dxa"/>
+            </w:tcMar>
+          </w:tcPr>
+          <w:p>
+            <w:pPr>
+              <w:pStyle w:val="Normal"/>
+              <w:spacing w:lineRule="auto" w:line="240" w:before="0" w:after="0"/>
+              <w:jc w:val="both"/>
+              <w:rPr>
+                <w:b/>
+                <w:b/>
+              </w:rPr>
+            </w:pPr>
+            <w:r>
+              <w:rPr>
+                <w:b/>
+              </w:rPr>
+              <w:t>Como empreendedor, submeter um plano de negócios para a pré-avaliação.</w:t>
+            </w:r>
+          </w:p>
+        </w:tc>
+        <w:tc>
+          <w:tcPr>
+            <w:tcW w:w="4202" w:type="dxa"/>
+            <w:tcBorders/>
+            <w:shd w:fill="auto" w:val="clear"/>
+            <w:tcMar>
+              <w:left w:w="93" w:type="dxa"/>
+            </w:tcMar>
+          </w:tcPr>
+          <w:p>
+            <w:pPr>
+              <w:pStyle w:val="Normal"/>
+              <w:spacing w:lineRule="auto" w:line="240" w:before="0" w:after="0"/>
+              <w:jc w:val="both"/>
+              <w:rPr/>
+            </w:pPr>
+            <w:r>
+              <w:rPr/>
+              <w:t>O status do plano de negócios é exibido como “Submetido”</w:t>
+            </w:r>
+          </w:p>
+        </w:tc>
+        <w:tc>
+          <w:tcPr>
+            <w:tcW w:w="1814" w:type="dxa"/>
+            <w:tcBorders/>
+            <w:shd w:fill="auto" w:val="clear"/>
+            <w:tcMar>
+              <w:left w:w="93" w:type="dxa"/>
+            </w:tcMar>
+          </w:tcPr>
+          <w:p>
+            <w:pPr>
+              <w:pStyle w:val="Normal"/>
+              <w:spacing w:lineRule="auto" w:line="240" w:before="0" w:after="0"/>
+              <w:jc w:val="center"/>
+              <w:rPr/>
+            </w:pPr>
+            <w:bookmarkStart w:id="0" w:name="__DdeLink__179_1985840233"/>
+            <w:bookmarkEnd w:id="0"/>
+            <w:r>
+              <w:rPr>
+                <w:color w:val="FF0000"/>
+                <w:sz w:val="32"/>
+                <w:szCs w:val="32"/>
+                <w:shd w:fill="FFFF00" w:val="clear"/>
+              </w:rPr>
+              <w:t>Reprovado</w:t>
+            </w:r>
+          </w:p>
+          <w:p>
+            <w:pPr>
+              <w:pStyle w:val="Normal"/>
+              <w:spacing w:lineRule="auto" w:line="240" w:before="0" w:after="0"/>
+              <w:jc w:val="center"/>
+              <w:rPr>
+                <w:i/>
+                <w:i/>
+                <w:iCs/>
+                <w:sz w:val="24"/>
+                <w:szCs w:val="24"/>
+              </w:rPr>
+            </w:pPr>
+            <w:r>
+              <w:rPr>
+                <w:i/>
+                <w:iCs/>
+                <w:color w:val="FF0000"/>
+                <w:sz w:val="24"/>
+                <w:szCs w:val="24"/>
+                <w:shd w:fill="FFFF00" w:val="clear"/>
+              </w:rPr>
+              <w:t>Status exibido como: “Plano Submetido”</w:t>
             </w:r>
           </w:p>
         </w:tc>
@@ -329,24 +464,24 @@
             <w:tcBorders/>
             <w:shd w:fill="auto" w:val="clear"/>
             <w:tcMar>
-              <w:left w:w="98" w:type="dxa"/>
-            </w:tcMar>
-          </w:tcPr>
-          <w:p>
-            <w:pPr>
-              <w:pStyle w:val="Normal"/>
-              <w:spacing w:lineRule="auto" w:line="240" w:before="0" w:after="0"/>
-              <w:jc w:val="center"/>
-              <w:rPr>
-                <w:b/>
-                <w:b/>
-              </w:rPr>
-            </w:pPr>
-            <w:r>
-              <w:rPr>
-                <w:b/>
-              </w:rPr>
-              <w:t>2</w:t>
+              <w:left w:w="93" w:type="dxa"/>
+            </w:tcMar>
+          </w:tcPr>
+          <w:p>
+            <w:pPr>
+              <w:pStyle w:val="Normal"/>
+              <w:spacing w:lineRule="auto" w:line="240" w:before="0" w:after="0"/>
+              <w:jc w:val="center"/>
+              <w:rPr>
+                <w:b/>
+                <w:b/>
+              </w:rPr>
+            </w:pPr>
+            <w:r>
+              <w:rPr>
+                <w:b/>
+              </w:rPr>
+              <w:t>3</w:t>
             </w:r>
           </w:p>
         </w:tc>
@@ -356,80 +491,78 @@
             <w:tcBorders/>
             <w:shd w:fill="auto" w:val="clear"/>
             <w:tcMar>
-              <w:left w:w="98" w:type="dxa"/>
-            </w:tcMar>
-          </w:tcPr>
-          <w:p>
-            <w:pPr>
-              <w:pStyle w:val="Normal"/>
-              <w:spacing w:lineRule="auto" w:line="240" w:before="0" w:after="0"/>
-              <w:jc w:val="both"/>
-              <w:rPr>
-                <w:b/>
-                <w:b/>
-              </w:rPr>
-            </w:pPr>
-            <w:r>
-              <w:rPr>
-                <w:b/>
-              </w:rPr>
-              <w:t>Como empreendedor, submeter um plano de negócios para a pré-avaliação.</w:t>
-            </w:r>
-          </w:p>
-        </w:tc>
-        <w:tc>
-          <w:tcPr>
-            <w:tcW w:w="4227" w:type="dxa"/>
-            <w:tcBorders/>
-            <w:shd w:fill="auto" w:val="clear"/>
-            <w:tcMar>
-              <w:left w:w="98" w:type="dxa"/>
-            </w:tcMar>
-          </w:tcPr>
-          <w:p>
-            <w:pPr>
-              <w:pStyle w:val="Normal"/>
-              <w:spacing w:lineRule="auto" w:line="240" w:before="0" w:after="0"/>
-              <w:jc w:val="both"/>
-              <w:rPr/>
-            </w:pPr>
-            <w:r>
-              <w:rPr/>
-              <w:t>O status do plano de negócios é exibido como “Submetido”</w:t>
-            </w:r>
-          </w:p>
-        </w:tc>
-        <w:tc>
-          <w:tcPr>
-            <w:tcW w:w="1789" w:type="dxa"/>
-            <w:tcBorders/>
-            <w:shd w:fill="auto" w:val="clear"/>
-            <w:tcMar>
-              <w:left w:w="98" w:type="dxa"/>
-            </w:tcMar>
-          </w:tcPr>
-          <w:p>
-            <w:pPr>
-              <w:pStyle w:val="Normal"/>
-              <w:spacing w:lineRule="auto" w:line="240" w:before="0" w:after="0"/>
-              <w:jc w:val="center"/>
-              <w:rPr>
-                <w:color w:val="FF0000"/>
+              <w:left w:w="93" w:type="dxa"/>
+            </w:tcMar>
+          </w:tcPr>
+          <w:p>
+            <w:pPr>
+              <w:pStyle w:val="Normal"/>
+              <w:spacing w:lineRule="auto" w:line="240" w:before="0" w:after="0"/>
+              <w:jc w:val="both"/>
+              <w:rPr>
+                <w:b/>
+                <w:b/>
+              </w:rPr>
+            </w:pPr>
+            <w:r>
+              <w:rPr>
+                <w:b/>
+              </w:rPr>
+              <w:t>Como empreendedor, visualizar um plano de negócios que foi avaliado e aprovado.</w:t>
+            </w:r>
+          </w:p>
+        </w:tc>
+        <w:tc>
+          <w:tcPr>
+            <w:tcW w:w="4202" w:type="dxa"/>
+            <w:tcBorders/>
+            <w:shd w:fill="auto" w:val="clear"/>
+            <w:tcMar>
+              <w:left w:w="93" w:type="dxa"/>
+            </w:tcMar>
+          </w:tcPr>
+          <w:p>
+            <w:pPr>
+              <w:pStyle w:val="Normal"/>
+              <w:spacing w:lineRule="auto" w:line="240" w:before="0" w:after="0"/>
+              <w:jc w:val="both"/>
+              <w:rPr/>
+            </w:pPr>
+            <w:r>
+              <w:rPr/>
+              <w:t>O status do plano de negócios é exibido como “Aceito para avaliação”</w:t>
+            </w:r>
+          </w:p>
+        </w:tc>
+        <w:tc>
+          <w:tcPr>
+            <w:tcW w:w="1814" w:type="dxa"/>
+            <w:tcBorders/>
+            <w:shd w:fill="auto" w:val="clear"/>
+            <w:tcMar>
+              <w:left w:w="93" w:type="dxa"/>
+            </w:tcMar>
+          </w:tcPr>
+          <w:p>
+            <w:pPr>
+              <w:pStyle w:val="Normal"/>
+              <w:spacing w:lineRule="auto" w:line="240" w:before="0" w:after="0"/>
+              <w:jc w:val="center"/>
+              <w:rPr>
+                <w:color w:val="CC0000"/>
                 <w:sz w:val="32"/>
                 <w:szCs w:val="32"/>
-                <w:shd w:fill="FFFF00" w:val="clear"/>
-              </w:rPr>
-            </w:pPr>
-            <w:bookmarkStart w:id="0" w:name="__DdeLink__179_1985840233"/>
-            <w:bookmarkEnd w:id="0"/>
-            <w:r>
-              <w:rPr>
-                <w:color w:val="FF0000"/>
+                <w:shd w:fill="00CC33" w:val="clear"/>
+              </w:rPr>
+            </w:pPr>
+            <w:r>
+              <w:rPr>
+                <w:color w:val="CC0000"/>
                 <w:sz w:val="32"/>
                 <w:szCs w:val="32"/>
-                <w:shd w:fill="FFFF00" w:val="clear"/>
-              </w:rPr>
-              <w:t>Reprovado</w:t>
+                <w:shd w:fill="00CC33" w:val="clear"/>
+              </w:rPr>
+              <w:t>Aprovado</w:t>
             </w:r>
           </w:p>
         </w:tc>
@@ -444,24 +577,24 @@
             <w:tcBorders/>
             <w:shd w:fill="auto" w:val="clear"/>
             <w:tcMar>
-              <w:left w:w="98" w:type="dxa"/>
-            </w:tcMar>
-          </w:tcPr>
-          <w:p>
-            <w:pPr>
-              <w:pStyle w:val="Normal"/>
-              <w:spacing w:lineRule="auto" w:line="240" w:before="0" w:after="0"/>
-              <w:jc w:val="center"/>
-              <w:rPr>
-                <w:b/>
-                <w:b/>
-              </w:rPr>
-            </w:pPr>
-            <w:r>
-              <w:rPr>
-                <w:b/>
-              </w:rPr>
-              <w:t>3</w:t>
+              <w:left w:w="93" w:type="dxa"/>
+            </w:tcMar>
+          </w:tcPr>
+          <w:p>
+            <w:pPr>
+              <w:pStyle w:val="Normal"/>
+              <w:spacing w:lineRule="auto" w:line="240" w:before="0" w:after="0"/>
+              <w:jc w:val="center"/>
+              <w:rPr>
+                <w:b/>
+                <w:b/>
+              </w:rPr>
+            </w:pPr>
+            <w:r>
+              <w:rPr>
+                <w:b/>
+              </w:rPr>
+              <w:t>4</w:t>
             </w:r>
           </w:p>
         </w:tc>
@@ -471,56 +604,56 @@
             <w:tcBorders/>
             <w:shd w:fill="auto" w:val="clear"/>
             <w:tcMar>
-              <w:left w:w="98" w:type="dxa"/>
-            </w:tcMar>
-          </w:tcPr>
-          <w:p>
-            <w:pPr>
-              <w:pStyle w:val="Normal"/>
-              <w:spacing w:lineRule="auto" w:line="240" w:before="0" w:after="0"/>
-              <w:jc w:val="both"/>
-              <w:rPr>
-                <w:b/>
-                <w:b/>
-              </w:rPr>
-            </w:pPr>
-            <w:r>
-              <w:rPr>
-                <w:b/>
-              </w:rPr>
-              <w:t>Como empreendedor, visualizar um plano de negócios que foi avaliado e aprovado.</w:t>
-            </w:r>
-          </w:p>
-        </w:tc>
-        <w:tc>
-          <w:tcPr>
-            <w:tcW w:w="4227" w:type="dxa"/>
-            <w:tcBorders/>
-            <w:shd w:fill="auto" w:val="clear"/>
-            <w:tcMar>
-              <w:left w:w="98" w:type="dxa"/>
-            </w:tcMar>
-          </w:tcPr>
-          <w:p>
-            <w:pPr>
-              <w:pStyle w:val="Normal"/>
-              <w:spacing w:lineRule="auto" w:line="240" w:before="0" w:after="0"/>
-              <w:jc w:val="both"/>
-              <w:rPr/>
-            </w:pPr>
-            <w:r>
-              <w:rPr/>
-              <w:t>O status do plano de negócios é exibido como “Aceito para avaliação”</w:t>
-            </w:r>
-          </w:p>
-        </w:tc>
-        <w:tc>
-          <w:tcPr>
-            <w:tcW w:w="1789" w:type="dxa"/>
-            <w:tcBorders/>
-            <w:shd w:fill="auto" w:val="clear"/>
-            <w:tcMar>
-              <w:left w:w="98" w:type="dxa"/>
+              <w:left w:w="93" w:type="dxa"/>
+            </w:tcMar>
+          </w:tcPr>
+          <w:p>
+            <w:pPr>
+              <w:pStyle w:val="Normal"/>
+              <w:spacing w:lineRule="auto" w:line="240" w:before="0" w:after="0"/>
+              <w:jc w:val="both"/>
+              <w:rPr>
+                <w:b/>
+                <w:b/>
+              </w:rPr>
+            </w:pPr>
+            <w:r>
+              <w:rPr>
+                <w:b/>
+              </w:rPr>
+              <w:t>Como empreendedor, visualizar um plano de negócios que foi avaliado e reprovado.</w:t>
+            </w:r>
+          </w:p>
+        </w:tc>
+        <w:tc>
+          <w:tcPr>
+            <w:tcW w:w="4202" w:type="dxa"/>
+            <w:tcBorders/>
+            <w:shd w:fill="auto" w:val="clear"/>
+            <w:tcMar>
+              <w:left w:w="93" w:type="dxa"/>
+            </w:tcMar>
+          </w:tcPr>
+          <w:p>
+            <w:pPr>
+              <w:pStyle w:val="Normal"/>
+              <w:spacing w:lineRule="auto" w:line="240" w:before="0" w:after="0"/>
+              <w:jc w:val="both"/>
+              <w:rPr/>
+            </w:pPr>
+            <w:r>
+              <w:rPr/>
+              <w:t>O status do plano de negócios é exibido como “Reprovado”</w:t>
+            </w:r>
+          </w:p>
+        </w:tc>
+        <w:tc>
+          <w:tcPr>
+            <w:tcW w:w="1814" w:type="dxa"/>
+            <w:tcBorders/>
+            <w:shd w:fill="auto" w:val="clear"/>
+            <w:tcMar>
+              <w:left w:w="93" w:type="dxa"/>
             </w:tcMar>
           </w:tcPr>
           <w:p>
@@ -557,24 +690,24 @@
             <w:tcBorders/>
             <w:shd w:fill="auto" w:val="clear"/>
             <w:tcMar>
-              <w:left w:w="98" w:type="dxa"/>
-            </w:tcMar>
-          </w:tcPr>
-          <w:p>
-            <w:pPr>
-              <w:pStyle w:val="Normal"/>
-              <w:spacing w:lineRule="auto" w:line="240" w:before="0" w:after="0"/>
-              <w:jc w:val="center"/>
-              <w:rPr>
-                <w:b/>
-                <w:b/>
-              </w:rPr>
-            </w:pPr>
-            <w:r>
-              <w:rPr>
-                <w:b/>
-              </w:rPr>
-              <w:t>4</w:t>
+              <w:left w:w="93" w:type="dxa"/>
+            </w:tcMar>
+          </w:tcPr>
+          <w:p>
+            <w:pPr>
+              <w:pStyle w:val="Normal"/>
+              <w:spacing w:lineRule="auto" w:line="240" w:before="0" w:after="0"/>
+              <w:jc w:val="center"/>
+              <w:rPr>
+                <w:b/>
+                <w:b/>
+              </w:rPr>
+            </w:pPr>
+            <w:r>
+              <w:rPr>
+                <w:b/>
+              </w:rPr>
+              <w:t>5</w:t>
             </w:r>
           </w:p>
         </w:tc>
@@ -584,56 +717,56 @@
             <w:tcBorders/>
             <w:shd w:fill="auto" w:val="clear"/>
             <w:tcMar>
-              <w:left w:w="98" w:type="dxa"/>
-            </w:tcMar>
-          </w:tcPr>
-          <w:p>
-            <w:pPr>
-              <w:pStyle w:val="Normal"/>
-              <w:spacing w:lineRule="auto" w:line="240" w:before="0" w:after="0"/>
-              <w:jc w:val="both"/>
-              <w:rPr>
-                <w:b/>
-                <w:b/>
-              </w:rPr>
-            </w:pPr>
-            <w:r>
-              <w:rPr>
-                <w:b/>
-              </w:rPr>
-              <w:t>Como empreendedor, visualizar um plano de negócios que foi avaliado e reprovado.</w:t>
-            </w:r>
-          </w:p>
-        </w:tc>
-        <w:tc>
-          <w:tcPr>
-            <w:tcW w:w="4227" w:type="dxa"/>
-            <w:tcBorders/>
-            <w:shd w:fill="auto" w:val="clear"/>
-            <w:tcMar>
-              <w:left w:w="98" w:type="dxa"/>
-            </w:tcMar>
-          </w:tcPr>
-          <w:p>
-            <w:pPr>
-              <w:pStyle w:val="Normal"/>
-              <w:spacing w:lineRule="auto" w:line="240" w:before="0" w:after="0"/>
-              <w:jc w:val="both"/>
-              <w:rPr/>
-            </w:pPr>
-            <w:r>
-              <w:rPr/>
-              <w:t>O status do plano de negócios é exibido como “Reprovado”</w:t>
-            </w:r>
-          </w:p>
-        </w:tc>
-        <w:tc>
-          <w:tcPr>
-            <w:tcW w:w="1789" w:type="dxa"/>
-            <w:tcBorders/>
-            <w:shd w:fill="auto" w:val="clear"/>
-            <w:tcMar>
-              <w:left w:w="98" w:type="dxa"/>
+              <w:left w:w="93" w:type="dxa"/>
+            </w:tcMar>
+          </w:tcPr>
+          <w:p>
+            <w:pPr>
+              <w:pStyle w:val="Normal"/>
+              <w:spacing w:lineRule="auto" w:line="240" w:before="0" w:after="0"/>
+              <w:jc w:val="both"/>
+              <w:rPr>
+                <w:b/>
+                <w:b/>
+              </w:rPr>
+            </w:pPr>
+            <w:r>
+              <w:rPr>
+                <w:b/>
+              </w:rPr>
+              <w:t>Como empreendedor, visualizar um plano de negócios que foi avaliado e precisa de melhorias.</w:t>
+            </w:r>
+          </w:p>
+        </w:tc>
+        <w:tc>
+          <w:tcPr>
+            <w:tcW w:w="4202" w:type="dxa"/>
+            <w:tcBorders/>
+            <w:shd w:fill="auto" w:val="clear"/>
+            <w:tcMar>
+              <w:left w:w="93" w:type="dxa"/>
+            </w:tcMar>
+          </w:tcPr>
+          <w:p>
+            <w:pPr>
+              <w:pStyle w:val="Normal"/>
+              <w:spacing w:lineRule="auto" w:line="240" w:before="0" w:after="0"/>
+              <w:jc w:val="both"/>
+              <w:rPr/>
+            </w:pPr>
+            <w:r>
+              <w:rPr/>
+              <w:t>O status do plano de negócios é exibido como “Necessita melhoria”</w:t>
+            </w:r>
+          </w:p>
+        </w:tc>
+        <w:tc>
+          <w:tcPr>
+            <w:tcW w:w="1814" w:type="dxa"/>
+            <w:tcBorders/>
+            <w:shd w:fill="auto" w:val="clear"/>
+            <w:tcMar>
+              <w:left w:w="93" w:type="dxa"/>
             </w:tcMar>
           </w:tcPr>
           <w:p>
@@ -670,24 +803,24 @@
             <w:tcBorders/>
             <w:shd w:fill="auto" w:val="clear"/>
             <w:tcMar>
-              <w:left w:w="98" w:type="dxa"/>
-            </w:tcMar>
-          </w:tcPr>
-          <w:p>
-            <w:pPr>
-              <w:pStyle w:val="Normal"/>
-              <w:spacing w:lineRule="auto" w:line="240" w:before="0" w:after="0"/>
-              <w:jc w:val="center"/>
-              <w:rPr>
-                <w:b/>
-                <w:b/>
-              </w:rPr>
-            </w:pPr>
-            <w:r>
-              <w:rPr>
-                <w:b/>
-              </w:rPr>
-              <w:t>5</w:t>
+              <w:left w:w="93" w:type="dxa"/>
+            </w:tcMar>
+          </w:tcPr>
+          <w:p>
+            <w:pPr>
+              <w:pStyle w:val="Normal"/>
+              <w:spacing w:lineRule="auto" w:line="240" w:before="0" w:after="0"/>
+              <w:jc w:val="center"/>
+              <w:rPr>
+                <w:b/>
+                <w:b/>
+              </w:rPr>
+            </w:pPr>
+            <w:r>
+              <w:rPr>
+                <w:b/>
+              </w:rPr>
+              <w:t>6</w:t>
             </w:r>
           </w:p>
         </w:tc>
@@ -697,34 +830,34 @@
             <w:tcBorders/>
             <w:shd w:fill="auto" w:val="clear"/>
             <w:tcMar>
-              <w:left w:w="98" w:type="dxa"/>
-            </w:tcMar>
-          </w:tcPr>
-          <w:p>
-            <w:pPr>
-              <w:pStyle w:val="Normal"/>
-              <w:spacing w:lineRule="auto" w:line="240" w:before="0" w:after="0"/>
-              <w:jc w:val="both"/>
-              <w:rPr>
-                <w:b/>
-                <w:b/>
-              </w:rPr>
-            </w:pPr>
-            <w:r>
-              <w:rPr>
-                <w:b/>
-              </w:rPr>
-              <w:t>Como empreendedor, visualizar um plano de negócios que foi avaliado e precisa de melhorias.</w:t>
-            </w:r>
-          </w:p>
-        </w:tc>
-        <w:tc>
-          <w:tcPr>
-            <w:tcW w:w="4227" w:type="dxa"/>
-            <w:tcBorders/>
-            <w:shd w:fill="auto" w:val="clear"/>
-            <w:tcMar>
-              <w:left w:w="98" w:type="dxa"/>
+              <w:left w:w="93" w:type="dxa"/>
+            </w:tcMar>
+          </w:tcPr>
+          <w:p>
+            <w:pPr>
+              <w:pStyle w:val="Normal"/>
+              <w:spacing w:lineRule="auto" w:line="240" w:before="0" w:after="0"/>
+              <w:jc w:val="both"/>
+              <w:rPr>
+                <w:b/>
+                <w:b/>
+              </w:rPr>
+            </w:pPr>
+            <w:r>
+              <w:rPr>
+                <w:b/>
+              </w:rPr>
+              <w:t>Como empreendedor, realizar alterações em um plano de negócios com status “Necessita melhoria”, mas não termina as alterações.</w:t>
+            </w:r>
+          </w:p>
+        </w:tc>
+        <w:tc>
+          <w:tcPr>
+            <w:tcW w:w="4202" w:type="dxa"/>
+            <w:tcBorders/>
+            <w:shd w:fill="auto" w:val="clear"/>
+            <w:tcMar>
+              <w:left w:w="93" w:type="dxa"/>
             </w:tcMar>
           </w:tcPr>
           <w:p>
@@ -742,11 +875,11 @@
         </w:tc>
         <w:tc>
           <w:tcPr>
-            <w:tcW w:w="1789" w:type="dxa"/>
-            <w:tcBorders/>
-            <w:shd w:fill="auto" w:val="clear"/>
-            <w:tcMar>
-              <w:left w:w="98" w:type="dxa"/>
+            <w:tcW w:w="1814" w:type="dxa"/>
+            <w:tcBorders/>
+            <w:shd w:fill="auto" w:val="clear"/>
+            <w:tcMar>
+              <w:left w:w="93" w:type="dxa"/>
             </w:tcMar>
           </w:tcPr>
           <w:p>
@@ -783,24 +916,24 @@
             <w:tcBorders/>
             <w:shd w:fill="auto" w:val="clear"/>
             <w:tcMar>
-              <w:left w:w="98" w:type="dxa"/>
-            </w:tcMar>
-          </w:tcPr>
-          <w:p>
-            <w:pPr>
-              <w:pStyle w:val="Normal"/>
-              <w:spacing w:lineRule="auto" w:line="240" w:before="0" w:after="0"/>
-              <w:jc w:val="center"/>
-              <w:rPr>
-                <w:b/>
-                <w:b/>
-              </w:rPr>
-            </w:pPr>
-            <w:r>
-              <w:rPr>
-                <w:b/>
-              </w:rPr>
-              <w:t>6</w:t>
+              <w:left w:w="93" w:type="dxa"/>
+            </w:tcMar>
+          </w:tcPr>
+          <w:p>
+            <w:pPr>
+              <w:pStyle w:val="Normal"/>
+              <w:spacing w:lineRule="auto" w:line="240" w:before="0" w:after="0"/>
+              <w:jc w:val="center"/>
+              <w:rPr>
+                <w:b/>
+                <w:b/>
+              </w:rPr>
+            </w:pPr>
+            <w:r>
+              <w:rPr>
+                <w:b/>
+              </w:rPr>
+              <w:t>7</w:t>
             </w:r>
           </w:p>
         </w:tc>
@@ -810,56 +943,56 @@
             <w:tcBorders/>
             <w:shd w:fill="auto" w:val="clear"/>
             <w:tcMar>
-              <w:left w:w="98" w:type="dxa"/>
-            </w:tcMar>
-          </w:tcPr>
-          <w:p>
-            <w:pPr>
-              <w:pStyle w:val="Normal"/>
-              <w:spacing w:lineRule="auto" w:line="240" w:before="0" w:after="0"/>
-              <w:jc w:val="both"/>
-              <w:rPr>
-                <w:b/>
-                <w:b/>
-              </w:rPr>
-            </w:pPr>
-            <w:r>
-              <w:rPr>
-                <w:b/>
-              </w:rPr>
-              <w:t>Como empreendedor, realizar alterações em um plano de negócios com status “Necessita melhoria”, mas não termina as alterações.</w:t>
-            </w:r>
-          </w:p>
-        </w:tc>
-        <w:tc>
-          <w:tcPr>
-            <w:tcW w:w="4227" w:type="dxa"/>
-            <w:tcBorders/>
-            <w:shd w:fill="auto" w:val="clear"/>
-            <w:tcMar>
-              <w:left w:w="98" w:type="dxa"/>
-            </w:tcMar>
-          </w:tcPr>
-          <w:p>
-            <w:pPr>
-              <w:pStyle w:val="Normal"/>
-              <w:spacing w:lineRule="auto" w:line="240" w:before="0" w:after="0"/>
-              <w:jc w:val="both"/>
-              <w:rPr/>
-            </w:pPr>
-            <w:r>
-              <w:rPr/>
-              <w:t>O status do plano de negócios é exibido como “Necessita melhoria”</w:t>
-            </w:r>
-          </w:p>
-        </w:tc>
-        <w:tc>
-          <w:tcPr>
-            <w:tcW w:w="1789" w:type="dxa"/>
-            <w:tcBorders/>
-            <w:shd w:fill="auto" w:val="clear"/>
-            <w:tcMar>
-              <w:left w:w="98" w:type="dxa"/>
+              <w:left w:w="93" w:type="dxa"/>
+            </w:tcMar>
+          </w:tcPr>
+          <w:p>
+            <w:pPr>
+              <w:pStyle w:val="Normal"/>
+              <w:spacing w:lineRule="auto" w:line="240" w:before="0" w:after="0"/>
+              <w:jc w:val="both"/>
+              <w:rPr>
+                <w:b/>
+                <w:b/>
+              </w:rPr>
+            </w:pPr>
+            <w:r>
+              <w:rPr>
+                <w:b/>
+              </w:rPr>
+              <w:t>Como empreendedor, realizar alterações em um plano de negócios com status “Necessita melhoria” e submeter para nova avaliação.</w:t>
+            </w:r>
+          </w:p>
+        </w:tc>
+        <w:tc>
+          <w:tcPr>
+            <w:tcW w:w="4202" w:type="dxa"/>
+            <w:tcBorders/>
+            <w:shd w:fill="auto" w:val="clear"/>
+            <w:tcMar>
+              <w:left w:w="93" w:type="dxa"/>
+            </w:tcMar>
+          </w:tcPr>
+          <w:p>
+            <w:pPr>
+              <w:pStyle w:val="Normal"/>
+              <w:spacing w:lineRule="auto" w:line="240" w:before="0" w:after="0"/>
+              <w:jc w:val="both"/>
+              <w:rPr/>
+            </w:pPr>
+            <w:r>
+              <w:rPr/>
+              <w:t>O status do plano de negócios é exibido como “Re-submetido”</w:t>
+            </w:r>
+          </w:p>
+        </w:tc>
+        <w:tc>
+          <w:tcPr>
+            <w:tcW w:w="1814" w:type="dxa"/>
+            <w:tcBorders/>
+            <w:shd w:fill="auto" w:val="clear"/>
+            <w:tcMar>
+              <w:left w:w="93" w:type="dxa"/>
             </w:tcMar>
           </w:tcPr>
           <w:p>
@@ -874,6 +1007,8 @@
                 <w:shd w:fill="00CC33" w:val="clear"/>
               </w:rPr>
             </w:pPr>
+            <w:bookmarkStart w:id="1" w:name="__DdeLink__243_1091924158"/>
+            <w:bookmarkEnd w:id="1"/>
             <w:r>
               <w:rPr>
                 <w:color w:val="CC0000"/>
@@ -896,24 +1031,24 @@
             <w:tcBorders/>
             <w:shd w:fill="auto" w:val="clear"/>
             <w:tcMar>
-              <w:left w:w="98" w:type="dxa"/>
-            </w:tcMar>
-          </w:tcPr>
-          <w:p>
-            <w:pPr>
-              <w:pStyle w:val="Normal"/>
-              <w:spacing w:lineRule="auto" w:line="240" w:before="0" w:after="0"/>
-              <w:jc w:val="center"/>
-              <w:rPr>
-                <w:b/>
-                <w:b/>
-              </w:rPr>
-            </w:pPr>
-            <w:r>
-              <w:rPr>
-                <w:b/>
-              </w:rPr>
-              <w:t>7</w:t>
+              <w:left w:w="93" w:type="dxa"/>
+            </w:tcMar>
+          </w:tcPr>
+          <w:p>
+            <w:pPr>
+              <w:pStyle w:val="Normal"/>
+              <w:spacing w:lineRule="auto" w:line="240" w:before="0" w:after="0"/>
+              <w:jc w:val="center"/>
+              <w:rPr>
+                <w:b/>
+                <w:b/>
+              </w:rPr>
+            </w:pPr>
+            <w:r>
+              <w:rPr>
+                <w:b/>
+              </w:rPr>
+              <w:t>8</w:t>
             </w:r>
           </w:p>
         </w:tc>
@@ -923,56 +1058,92 @@
             <w:tcBorders/>
             <w:shd w:fill="auto" w:val="clear"/>
             <w:tcMar>
-              <w:left w:w="98" w:type="dxa"/>
-            </w:tcMar>
-          </w:tcPr>
-          <w:p>
-            <w:pPr>
-              <w:pStyle w:val="Normal"/>
-              <w:spacing w:lineRule="auto" w:line="240" w:before="0" w:after="0"/>
-              <w:jc w:val="both"/>
-              <w:rPr>
-                <w:b/>
-                <w:b/>
-              </w:rPr>
-            </w:pPr>
-            <w:r>
-              <w:rPr>
-                <w:b/>
-              </w:rPr>
-              <w:t>Como empreendedor, realizar alterações em um plano de negócios com status “Necessita melhoria” e submeter para nova avaliação.</w:t>
-            </w:r>
-          </w:p>
-        </w:tc>
-        <w:tc>
-          <w:tcPr>
-            <w:tcW w:w="4227" w:type="dxa"/>
-            <w:tcBorders/>
-            <w:shd w:fill="auto" w:val="clear"/>
-            <w:tcMar>
-              <w:left w:w="98" w:type="dxa"/>
-            </w:tcMar>
-          </w:tcPr>
-          <w:p>
-            <w:pPr>
-              <w:pStyle w:val="Normal"/>
-              <w:spacing w:lineRule="auto" w:line="240" w:before="0" w:after="0"/>
-              <w:jc w:val="both"/>
-              <w:rPr/>
-            </w:pPr>
-            <w:r>
-              <w:rPr/>
-              <w:t>O status do plano de negócios é exibido como “Re-submetido”</w:t>
-            </w:r>
-          </w:p>
-        </w:tc>
-        <w:tc>
-          <w:tcPr>
-            <w:tcW w:w="1789" w:type="dxa"/>
-            <w:tcBorders/>
-            <w:shd w:fill="auto" w:val="clear"/>
-            <w:tcMar>
-              <w:left w:w="98" w:type="dxa"/>
+              <w:left w:w="93" w:type="dxa"/>
+            </w:tcMar>
+          </w:tcPr>
+          <w:p>
+            <w:pPr>
+              <w:pStyle w:val="Normal"/>
+              <w:spacing w:lineRule="auto" w:line="240" w:before="0" w:after="0"/>
+              <w:jc w:val="both"/>
+              <w:rPr>
+                <w:b/>
+                <w:b/>
+              </w:rPr>
+            </w:pPr>
+            <w:r>
+              <w:rPr>
+                <w:b/>
+              </w:rPr>
+              <w:t>Como gerente de relacionamentos, visualizar lista de planos à serem pré-avaliados</w:t>
+            </w:r>
+          </w:p>
+        </w:tc>
+        <w:tc>
+          <w:tcPr>
+            <w:tcW w:w="4202" w:type="dxa"/>
+            <w:tcBorders/>
+            <w:shd w:fill="auto" w:val="clear"/>
+            <w:tcMar>
+              <w:left w:w="93" w:type="dxa"/>
+            </w:tcMar>
+          </w:tcPr>
+          <w:p>
+            <w:pPr>
+              <w:pStyle w:val="ListParagraph"/>
+              <w:numPr>
+                <w:ilvl w:val="0"/>
+                <w:numId w:val="1"/>
+              </w:numPr>
+              <w:spacing w:lineRule="auto" w:line="240" w:before="0" w:after="0"/>
+              <w:jc w:val="both"/>
+              <w:rPr/>
+            </w:pPr>
+            <w:r>
+              <w:rPr/>
+              <w:t>O status do plano de negócios recém submetido pelo empreendedor é exibido como “Submetido”;</w:t>
+            </w:r>
+          </w:p>
+          <w:p>
+            <w:pPr>
+              <w:pStyle w:val="ListParagraph"/>
+              <w:numPr>
+                <w:ilvl w:val="0"/>
+                <w:numId w:val="1"/>
+              </w:numPr>
+              <w:spacing w:lineRule="auto" w:line="240" w:before="0" w:after="0"/>
+              <w:jc w:val="both"/>
+              <w:rPr/>
+            </w:pPr>
+            <w:r>
+              <w:rPr/>
+              <w:t>O status do plano de negócios re-submetido pelo empreendedor é exibido como “Re-submetido”;</w:t>
+            </w:r>
+          </w:p>
+          <w:p>
+            <w:pPr>
+              <w:pStyle w:val="ListParagraph"/>
+              <w:numPr>
+                <w:ilvl w:val="0"/>
+                <w:numId w:val="1"/>
+              </w:numPr>
+              <w:spacing w:lineRule="auto" w:line="240" w:before="0" w:after="0"/>
+              <w:jc w:val="both"/>
+              <w:rPr/>
+            </w:pPr>
+            <w:r>
+              <w:rPr/>
+              <w:t>O status do plano de negócios que teve sua pré-avaliação iniciada e não terminada é exibido como “Em pré-avaliação”;</w:t>
+            </w:r>
+          </w:p>
+        </w:tc>
+        <w:tc>
+          <w:tcPr>
+            <w:tcW w:w="1814" w:type="dxa"/>
+            <w:tcBorders/>
+            <w:shd w:fill="auto" w:val="clear"/>
+            <w:tcMar>
+              <w:left w:w="93" w:type="dxa"/>
             </w:tcMar>
           </w:tcPr>
           <w:p>
@@ -987,8 +1158,6 @@
                 <w:shd w:fill="00CC33" w:val="clear"/>
               </w:rPr>
             </w:pPr>
-            <w:bookmarkStart w:id="1" w:name="__DdeLink__243_1091924158"/>
-            <w:bookmarkEnd w:id="1"/>
             <w:r>
               <w:rPr>
                 <w:color w:val="CC0000"/>
@@ -1011,24 +1180,24 @@
             <w:tcBorders/>
             <w:shd w:fill="auto" w:val="clear"/>
             <w:tcMar>
-              <w:left w:w="98" w:type="dxa"/>
-            </w:tcMar>
-          </w:tcPr>
-          <w:p>
-            <w:pPr>
-              <w:pStyle w:val="Normal"/>
-              <w:spacing w:lineRule="auto" w:line="240" w:before="0" w:after="0"/>
-              <w:jc w:val="center"/>
-              <w:rPr>
-                <w:b/>
-                <w:b/>
-              </w:rPr>
-            </w:pPr>
-            <w:r>
-              <w:rPr>
-                <w:b/>
-              </w:rPr>
-              <w:t>8</w:t>
+              <w:left w:w="93" w:type="dxa"/>
+            </w:tcMar>
+          </w:tcPr>
+          <w:p>
+            <w:pPr>
+              <w:pStyle w:val="Normal"/>
+              <w:spacing w:lineRule="auto" w:line="240" w:before="0" w:after="0"/>
+              <w:jc w:val="center"/>
+              <w:rPr>
+                <w:b/>
+                <w:b/>
+              </w:rPr>
+            </w:pPr>
+            <w:r>
+              <w:rPr>
+                <w:b/>
+              </w:rPr>
+              <w:t>9</w:t>
             </w:r>
           </w:p>
         </w:tc>
@@ -1038,104 +1207,77 @@
             <w:tcBorders/>
             <w:shd w:fill="auto" w:val="clear"/>
             <w:tcMar>
-              <w:left w:w="98" w:type="dxa"/>
-            </w:tcMar>
-          </w:tcPr>
-          <w:p>
-            <w:pPr>
-              <w:pStyle w:val="Normal"/>
-              <w:spacing w:lineRule="auto" w:line="240" w:before="0" w:after="0"/>
-              <w:jc w:val="both"/>
-              <w:rPr>
-                <w:b/>
-                <w:b/>
-              </w:rPr>
-            </w:pPr>
-            <w:r>
-              <w:rPr>
-                <w:b/>
-              </w:rPr>
-              <w:t>Como gerente de relacionamentos, visualizar lista de planos à serem pré-avaliados</w:t>
-            </w:r>
-          </w:p>
-        </w:tc>
-        <w:tc>
-          <w:tcPr>
-            <w:tcW w:w="4227" w:type="dxa"/>
-            <w:tcBorders/>
-            <w:shd w:fill="auto" w:val="clear"/>
-            <w:tcMar>
-              <w:left w:w="98" w:type="dxa"/>
-            </w:tcMar>
-          </w:tcPr>
-          <w:p>
-            <w:pPr>
-              <w:pStyle w:val="ListParagraph"/>
-              <w:numPr>
-                <w:ilvl w:val="0"/>
-                <w:numId w:val="1"/>
-              </w:numPr>
-              <w:spacing w:lineRule="auto" w:line="240" w:before="0" w:after="0"/>
-              <w:jc w:val="both"/>
-              <w:rPr/>
-            </w:pPr>
-            <w:r>
-              <w:rPr/>
-              <w:t>O status do plano de negócios recém submetido pelo empreendedor é exibido como “Submetido”;</w:t>
-            </w:r>
-          </w:p>
-          <w:p>
-            <w:pPr>
-              <w:pStyle w:val="ListParagraph"/>
-              <w:numPr>
-                <w:ilvl w:val="0"/>
-                <w:numId w:val="1"/>
-              </w:numPr>
-              <w:spacing w:lineRule="auto" w:line="240" w:before="0" w:after="0"/>
-              <w:jc w:val="both"/>
-              <w:rPr/>
-            </w:pPr>
-            <w:r>
-              <w:rPr/>
-              <w:t>O status do plano de negócios re-submetido pelo empreendedor é exibido como “Re-submetido”;</w:t>
-            </w:r>
-          </w:p>
-          <w:p>
-            <w:pPr>
-              <w:pStyle w:val="ListParagraph"/>
-              <w:numPr>
-                <w:ilvl w:val="0"/>
-                <w:numId w:val="1"/>
-              </w:numPr>
-              <w:spacing w:lineRule="auto" w:line="240" w:before="0" w:after="0"/>
-              <w:jc w:val="both"/>
-              <w:rPr/>
-            </w:pPr>
-            <w:r>
-              <w:rPr/>
-              <w:t>O status do plano de negócios que teve sua pré-avaliação iniciada e não terminada é exibido como “Em pré-avaliação”;</w:t>
-            </w:r>
-          </w:p>
-        </w:tc>
-        <w:tc>
-          <w:tcPr>
-            <w:tcW w:w="1789" w:type="dxa"/>
-            <w:tcBorders/>
-            <w:shd w:fill="auto" w:val="clear"/>
-            <w:tcMar>
-              <w:left w:w="98" w:type="dxa"/>
-            </w:tcMar>
-          </w:tcPr>
-          <w:p>
-            <w:pPr>
-              <w:pStyle w:val="Normal"/>
-              <w:spacing w:lineRule="auto" w:line="240" w:before="0" w:after="0"/>
-              <w:jc w:val="center"/>
-              <w:rPr>
-                <w:color w:val="CC0000"/>
-                <w:sz w:val="32"/>
-                <w:szCs w:val="32"/>
-                <w:shd w:fill="00CC33" w:val="clear"/>
+              <w:left w:w="93" w:type="dxa"/>
+            </w:tcMar>
+          </w:tcPr>
+          <w:p>
+            <w:pPr>
+              <w:pStyle w:val="Normal"/>
+              <w:spacing w:lineRule="auto" w:line="240" w:before="0" w:after="0"/>
+              <w:jc w:val="both"/>
+              <w:rPr>
+                <w:b/>
+                <w:b/>
+              </w:rPr>
+            </w:pPr>
+            <w:r>
+              <w:rPr>
+                <w:b/>
+              </w:rPr>
+              <w:t>Como gerente de relacionamentos, abrir um plano com status “submetido”, “re-submetido” e “em pré-avaliação” e iniciar avaliação.</w:t>
+            </w:r>
+          </w:p>
+        </w:tc>
+        <w:tc>
+          <w:tcPr>
+            <w:tcW w:w="4202" w:type="dxa"/>
+            <w:tcBorders/>
+            <w:shd w:fill="auto" w:val="clear"/>
+            <w:tcMar>
+              <w:left w:w="93" w:type="dxa"/>
+            </w:tcMar>
+          </w:tcPr>
+          <w:p>
+            <w:pPr>
+              <w:pStyle w:val="Normal"/>
+              <w:spacing w:lineRule="auto" w:line="240" w:before="0" w:after="0"/>
+              <w:jc w:val="both"/>
+              <w:rPr/>
+            </w:pPr>
+            <w:r>
+              <w:rPr/>
+              <w:t>O status do plano de negócios que está sendo pré-avaliado no momento é exibido como “Sendo Avaliado”;</w:t>
+            </w:r>
+          </w:p>
+          <w:p>
+            <w:pPr>
+              <w:pStyle w:val="Normal"/>
+              <w:spacing w:lineRule="auto" w:line="240" w:before="0" w:after="0"/>
+              <w:jc w:val="both"/>
+              <w:rPr/>
+            </w:pPr>
+            <w:r>
+              <w:rPr/>
+            </w:r>
+          </w:p>
+        </w:tc>
+        <w:tc>
+          <w:tcPr>
+            <w:tcW w:w="1814" w:type="dxa"/>
+            <w:tcBorders/>
+            <w:shd w:fill="auto" w:val="clear"/>
+            <w:tcMar>
+              <w:left w:w="93" w:type="dxa"/>
+            </w:tcMar>
+          </w:tcPr>
+          <w:p>
+            <w:pPr>
+              <w:pStyle w:val="Normal"/>
+              <w:spacing w:lineRule="auto" w:line="240" w:before="0" w:after="0"/>
+              <w:jc w:val="center"/>
+              <w:rPr>
+                <w:color w:val="FF0000"/>
+                <w:shd w:fill="FFFF00" w:val="clear"/>
               </w:rPr>
             </w:pPr>
             <w:r>
@@ -1160,24 +1302,24 @@
             <w:tcBorders/>
             <w:shd w:fill="auto" w:val="clear"/>
             <w:tcMar>
-              <w:left w:w="98" w:type="dxa"/>
-            </w:tcMar>
-          </w:tcPr>
-          <w:p>
-            <w:pPr>
-              <w:pStyle w:val="Normal"/>
-              <w:spacing w:lineRule="auto" w:line="240" w:before="0" w:after="0"/>
-              <w:jc w:val="center"/>
-              <w:rPr>
-                <w:b/>
-                <w:b/>
-              </w:rPr>
-            </w:pPr>
-            <w:r>
-              <w:rPr>
-                <w:b/>
-              </w:rPr>
-              <w:t>9</w:t>
+              <w:left w:w="93" w:type="dxa"/>
+            </w:tcMar>
+          </w:tcPr>
+          <w:p>
+            <w:pPr>
+              <w:pStyle w:val="Normal"/>
+              <w:spacing w:lineRule="auto" w:line="240" w:before="0" w:after="0"/>
+              <w:jc w:val="center"/>
+              <w:rPr>
+                <w:b/>
+                <w:b/>
+              </w:rPr>
+            </w:pPr>
+            <w:r>
+              <w:rPr>
+                <w:b/>
+              </w:rPr>
+              <w:t>10</w:t>
             </w:r>
           </w:p>
         </w:tc>
@@ -1187,67 +1329,67 @@
             <w:tcBorders/>
             <w:shd w:fill="auto" w:val="clear"/>
             <w:tcMar>
-              <w:left w:w="98" w:type="dxa"/>
-            </w:tcMar>
-          </w:tcPr>
-          <w:p>
-            <w:pPr>
-              <w:pStyle w:val="Normal"/>
-              <w:spacing w:lineRule="auto" w:line="240" w:before="0" w:after="0"/>
-              <w:jc w:val="both"/>
-              <w:rPr>
-                <w:b/>
-                <w:b/>
-              </w:rPr>
-            </w:pPr>
-            <w:r>
-              <w:rPr>
-                <w:b/>
-              </w:rPr>
-              <w:t>Como gerente de relacionamentos, abrir um plano com status “submetido”, “re-submetido” e “em pré-avaliação” e iniciar avaliação.</w:t>
-            </w:r>
-          </w:p>
-        </w:tc>
-        <w:tc>
-          <w:tcPr>
-            <w:tcW w:w="4227" w:type="dxa"/>
-            <w:tcBorders/>
-            <w:shd w:fill="auto" w:val="clear"/>
-            <w:tcMar>
-              <w:left w:w="98" w:type="dxa"/>
-            </w:tcMar>
-          </w:tcPr>
-          <w:p>
-            <w:pPr>
-              <w:pStyle w:val="Normal"/>
-              <w:spacing w:lineRule="auto" w:line="240" w:before="0" w:after="0"/>
-              <w:jc w:val="both"/>
-              <w:rPr/>
-            </w:pPr>
-            <w:r>
-              <w:rPr/>
-              <w:t>O status do plano de negócios que está sendo pré-avaliado no momento é exibido como “Sendo Avaliado”;</w:t>
-            </w:r>
-          </w:p>
-          <w:p>
-            <w:pPr>
-              <w:pStyle w:val="Normal"/>
-              <w:spacing w:lineRule="auto" w:line="240" w:before="0" w:after="0"/>
-              <w:jc w:val="both"/>
-              <w:rPr/>
-            </w:pPr>
-            <w:r>
-              <w:rPr/>
-            </w:r>
-          </w:p>
-        </w:tc>
-        <w:tc>
-          <w:tcPr>
-            <w:tcW w:w="1789" w:type="dxa"/>
-            <w:tcBorders/>
-            <w:shd w:fill="auto" w:val="clear"/>
-            <w:tcMar>
-              <w:left w:w="98" w:type="dxa"/>
+              <w:left w:w="93" w:type="dxa"/>
+            </w:tcMar>
+          </w:tcPr>
+          <w:p>
+            <w:pPr>
+              <w:pStyle w:val="Normal"/>
+              <w:spacing w:lineRule="auto" w:line="240" w:before="0" w:after="0"/>
+              <w:jc w:val="both"/>
+              <w:rPr>
+                <w:b/>
+                <w:b/>
+              </w:rPr>
+            </w:pPr>
+            <w:r>
+              <w:rPr>
+                <w:b/>
+              </w:rPr>
+              <w:t>Como gerente de relacionamentos, abrir um plano com status “submetido”, “re-submetido” e “em pré-avaliação” e iniciar avaliação e não terminar.</w:t>
+            </w:r>
+          </w:p>
+        </w:tc>
+        <w:tc>
+          <w:tcPr>
+            <w:tcW w:w="4202" w:type="dxa"/>
+            <w:tcBorders/>
+            <w:shd w:fill="auto" w:val="clear"/>
+            <w:tcMar>
+              <w:left w:w="93" w:type="dxa"/>
+            </w:tcMar>
+          </w:tcPr>
+          <w:p>
+            <w:pPr>
+              <w:pStyle w:val="Normal"/>
+              <w:spacing w:lineRule="auto" w:line="240" w:before="0" w:after="0"/>
+              <w:jc w:val="both"/>
+              <w:rPr/>
+            </w:pPr>
+            <w:r>
+              <w:rPr/>
+              <w:t>O status do plano de negócios que teve sua pré-avaliação iniciada e não terminada é exibido como “Em pré-avaliação”;</w:t>
+            </w:r>
+          </w:p>
+          <w:p>
+            <w:pPr>
+              <w:pStyle w:val="Normal"/>
+              <w:spacing w:lineRule="auto" w:line="240" w:before="0" w:after="0"/>
+              <w:jc w:val="both"/>
+              <w:rPr/>
+            </w:pPr>
+            <w:r>
+              <w:rPr/>
+            </w:r>
+          </w:p>
+        </w:tc>
+        <w:tc>
+          <w:tcPr>
+            <w:tcW w:w="1814" w:type="dxa"/>
+            <w:tcBorders/>
+            <w:shd w:fill="auto" w:val="clear"/>
+            <w:tcMar>
+              <w:left w:w="93" w:type="dxa"/>
             </w:tcMar>
           </w:tcPr>
           <w:p>
@@ -1282,24 +1424,24 @@
             <w:tcBorders/>
             <w:shd w:fill="auto" w:val="clear"/>
             <w:tcMar>
-              <w:left w:w="98" w:type="dxa"/>
-            </w:tcMar>
-          </w:tcPr>
-          <w:p>
-            <w:pPr>
-              <w:pStyle w:val="Normal"/>
-              <w:spacing w:lineRule="auto" w:line="240" w:before="0" w:after="0"/>
-              <w:jc w:val="center"/>
-              <w:rPr>
-                <w:b/>
-                <w:b/>
-              </w:rPr>
-            </w:pPr>
-            <w:r>
-              <w:rPr>
-                <w:b/>
-              </w:rPr>
-              <w:t>10</w:t>
+              <w:left w:w="93" w:type="dxa"/>
+            </w:tcMar>
+          </w:tcPr>
+          <w:p>
+            <w:pPr>
+              <w:pStyle w:val="Normal"/>
+              <w:spacing w:lineRule="auto" w:line="240" w:before="0" w:after="0"/>
+              <w:jc w:val="center"/>
+              <w:rPr>
+                <w:b/>
+                <w:b/>
+              </w:rPr>
+            </w:pPr>
+            <w:r>
+              <w:rPr>
+                <w:b/>
+              </w:rPr>
+              <w:t>11</w:t>
             </w:r>
           </w:p>
         </w:tc>
@@ -1309,83 +1451,78 @@
             <w:tcBorders/>
             <w:shd w:fill="auto" w:val="clear"/>
             <w:tcMar>
-              <w:left w:w="98" w:type="dxa"/>
-            </w:tcMar>
-          </w:tcPr>
-          <w:p>
-            <w:pPr>
-              <w:pStyle w:val="Normal"/>
-              <w:spacing w:lineRule="auto" w:line="240" w:before="0" w:after="0"/>
-              <w:jc w:val="both"/>
-              <w:rPr>
-                <w:b/>
-                <w:b/>
-              </w:rPr>
-            </w:pPr>
-            <w:r>
-              <w:rPr>
-                <w:b/>
-              </w:rPr>
-              <w:t>Como gerente de relacionamentos, abrir um plano com status “submetido”, “re-submetido” e “em pré-avaliação” e iniciar avaliação e não terminar.</w:t>
-            </w:r>
-          </w:p>
-        </w:tc>
-        <w:tc>
-          <w:tcPr>
-            <w:tcW w:w="4227" w:type="dxa"/>
-            <w:tcBorders/>
-            <w:shd w:fill="auto" w:val="clear"/>
-            <w:tcMar>
-              <w:left w:w="98" w:type="dxa"/>
-            </w:tcMar>
-          </w:tcPr>
-          <w:p>
-            <w:pPr>
-              <w:pStyle w:val="Normal"/>
-              <w:spacing w:lineRule="auto" w:line="240" w:before="0" w:after="0"/>
-              <w:jc w:val="both"/>
-              <w:rPr/>
-            </w:pPr>
-            <w:r>
-              <w:rPr/>
-              <w:t>O status do plano de negócios que  teve sua pré-avaliação iniciada e não terminada é exibido como “Em pré-avaliação”;</w:t>
-            </w:r>
-          </w:p>
-          <w:p>
-            <w:pPr>
-              <w:pStyle w:val="Normal"/>
-              <w:spacing w:lineRule="auto" w:line="240" w:before="0" w:after="0"/>
-              <w:jc w:val="both"/>
-              <w:rPr/>
-            </w:pPr>
-            <w:r>
-              <w:rPr/>
-            </w:r>
-          </w:p>
-        </w:tc>
-        <w:tc>
-          <w:tcPr>
-            <w:tcW w:w="1789" w:type="dxa"/>
-            <w:tcBorders/>
-            <w:shd w:fill="auto" w:val="clear"/>
-            <w:tcMar>
-              <w:left w:w="98" w:type="dxa"/>
-            </w:tcMar>
-          </w:tcPr>
-          <w:p>
-            <w:pPr>
-              <w:pStyle w:val="Normal"/>
-              <w:spacing w:lineRule="auto" w:line="240" w:before="0" w:after="0"/>
+              <w:left w:w="93" w:type="dxa"/>
+            </w:tcMar>
+          </w:tcPr>
+          <w:p>
+            <w:pPr>
+              <w:pStyle w:val="Normal"/>
+              <w:spacing w:lineRule="auto" w:line="240" w:before="0" w:after="0"/>
+              <w:jc w:val="both"/>
+              <w:rPr>
+                <w:b/>
+                <w:b/>
+              </w:rPr>
+            </w:pPr>
+            <w:r>
+              <w:rPr>
+                <w:b/>
+              </w:rPr>
+              <w:t>Como gerente de relacionamentos, abrir um plano com status “submetido”, “re-submetido” e “em pré-avaliação” e iniciar avaliação e aprovar o plano de negócios.</w:t>
+            </w:r>
+          </w:p>
+        </w:tc>
+        <w:tc>
+          <w:tcPr>
+            <w:tcW w:w="4202" w:type="dxa"/>
+            <w:tcBorders/>
+            <w:shd w:fill="auto" w:val="clear"/>
+            <w:tcMar>
+              <w:left w:w="93" w:type="dxa"/>
+            </w:tcMar>
+          </w:tcPr>
+          <w:p>
+            <w:pPr>
+              <w:pStyle w:val="Normal"/>
+              <w:spacing w:lineRule="auto" w:line="240" w:before="0" w:after="0"/>
+              <w:jc w:val="both"/>
+              <w:rPr/>
+            </w:pPr>
+            <w:r>
+              <w:rPr/>
+              <w:t>O status do plano de negócios é exibido como “Aceito para avaliação”</w:t>
+            </w:r>
+          </w:p>
+        </w:tc>
+        <w:tc>
+          <w:tcPr>
+            <w:tcW w:w="1814" w:type="dxa"/>
+            <w:tcBorders/>
+            <w:shd w:fill="auto" w:val="clear"/>
+            <w:tcMar>
+              <w:left w:w="93" w:type="dxa"/>
+            </w:tcMar>
+          </w:tcPr>
+          <w:p>
+            <w:pPr>
+              <w:pStyle w:val="Normal"/>
+              <w:spacing w:lineRule="auto" w:line="240" w:before="0" w:after="0"/>
+              <w:jc w:val="center"/>
               <w:rPr>
                 <w:color w:val="FF0000"/>
                 <w:shd w:fill="FFFF00" w:val="clear"/>
               </w:rPr>
             </w:pPr>
-            <w:r>
-              <w:rPr>
-                <w:color w:val="FF0000"/>
-                <w:shd w:fill="FFFF00" w:val="clear"/>
-              </w:rPr>
+            <w:bookmarkStart w:id="2" w:name="__DdeLink__192_653845646"/>
+            <w:bookmarkEnd w:id="2"/>
+            <w:r>
+              <w:rPr>
+                <w:color w:val="CC0000"/>
+                <w:sz w:val="32"/>
+                <w:szCs w:val="32"/>
+                <w:shd w:fill="00CC33" w:val="clear"/>
+              </w:rPr>
+              <w:t>Aprovado</w:t>
             </w:r>
           </w:p>
         </w:tc>
@@ -1400,24 +1537,24 @@
             <w:tcBorders/>
             <w:shd w:fill="auto" w:val="clear"/>
             <w:tcMar>
-              <w:left w:w="98" w:type="dxa"/>
-            </w:tcMar>
-          </w:tcPr>
-          <w:p>
-            <w:pPr>
-              <w:pStyle w:val="Normal"/>
-              <w:spacing w:lineRule="auto" w:line="240" w:before="0" w:after="0"/>
-              <w:jc w:val="center"/>
-              <w:rPr>
-                <w:b/>
-                <w:b/>
-              </w:rPr>
-            </w:pPr>
-            <w:r>
-              <w:rPr>
-                <w:b/>
-              </w:rPr>
-              <w:t>11</w:t>
+              <w:left w:w="93" w:type="dxa"/>
+            </w:tcMar>
+          </w:tcPr>
+          <w:p>
+            <w:pPr>
+              <w:pStyle w:val="Normal"/>
+              <w:spacing w:lineRule="auto" w:line="240" w:before="0" w:after="0"/>
+              <w:jc w:val="center"/>
+              <w:rPr>
+                <w:b/>
+                <w:b/>
+              </w:rPr>
+            </w:pPr>
+            <w:r>
+              <w:rPr>
+                <w:b/>
+              </w:rPr>
+              <w:t>12</w:t>
             </w:r>
           </w:p>
         </w:tc>
@@ -1427,62 +1564,63 @@
             <w:tcBorders/>
             <w:shd w:fill="auto" w:val="clear"/>
             <w:tcMar>
-              <w:left w:w="98" w:type="dxa"/>
-            </w:tcMar>
-          </w:tcPr>
-          <w:p>
-            <w:pPr>
-              <w:pStyle w:val="Normal"/>
-              <w:spacing w:lineRule="auto" w:line="240" w:before="0" w:after="0"/>
-              <w:jc w:val="both"/>
-              <w:rPr>
-                <w:b/>
-                <w:b/>
-              </w:rPr>
-            </w:pPr>
-            <w:r>
-              <w:rPr>
-                <w:b/>
-              </w:rPr>
-              <w:t>Como gerente de relacionamentos, abrir um plano com status “submetido”, “re-submetido” e “em pré-avaliação” e iniciar avaliação e aprovar o plano de negócios.</w:t>
-            </w:r>
-          </w:p>
-        </w:tc>
-        <w:tc>
-          <w:tcPr>
-            <w:tcW w:w="4227" w:type="dxa"/>
-            <w:tcBorders/>
-            <w:shd w:fill="auto" w:val="clear"/>
-            <w:tcMar>
-              <w:left w:w="98" w:type="dxa"/>
-            </w:tcMar>
-          </w:tcPr>
-          <w:p>
-            <w:pPr>
-              <w:pStyle w:val="Normal"/>
-              <w:spacing w:lineRule="auto" w:line="240" w:before="0" w:after="0"/>
-              <w:jc w:val="both"/>
-              <w:rPr/>
-            </w:pPr>
-            <w:r>
-              <w:rPr/>
-              <w:t>O status do plano de negócios é exibido como “Aceito para avaliação”</w:t>
-            </w:r>
-          </w:p>
-        </w:tc>
-        <w:tc>
-          <w:tcPr>
-            <w:tcW w:w="1789" w:type="dxa"/>
-            <w:tcBorders/>
-            <w:shd w:fill="auto" w:val="clear"/>
-            <w:tcMar>
-              <w:left w:w="98" w:type="dxa"/>
-            </w:tcMar>
-          </w:tcPr>
-          <w:p>
-            <w:pPr>
-              <w:pStyle w:val="Normal"/>
-              <w:spacing w:lineRule="auto" w:line="240" w:before="0" w:after="0"/>
+              <w:left w:w="93" w:type="dxa"/>
+            </w:tcMar>
+          </w:tcPr>
+          <w:p>
+            <w:pPr>
+              <w:pStyle w:val="Normal"/>
+              <w:spacing w:lineRule="auto" w:line="240" w:before="0" w:after="0"/>
+              <w:jc w:val="both"/>
+              <w:rPr>
+                <w:b/>
+                <w:b/>
+              </w:rPr>
+            </w:pPr>
+            <w:r>
+              <w:rPr>
+                <w:b/>
+              </w:rPr>
+              <w:t>Como gerente de relacionamentos, abrir um plano com status “submetido”, “re-submetido” e “em pré-avaliação” e iniciar avaliação e reprovar o plano de negócios.</w:t>
+            </w:r>
+          </w:p>
+        </w:tc>
+        <w:tc>
+          <w:tcPr>
+            <w:tcW w:w="4202" w:type="dxa"/>
+            <w:tcBorders/>
+            <w:shd w:fill="auto" w:val="clear"/>
+            <w:tcMar>
+              <w:left w:w="93" w:type="dxa"/>
+            </w:tcMar>
+          </w:tcPr>
+          <w:p>
+            <w:pPr>
+              <w:pStyle w:val="Normal"/>
+              <w:spacing w:lineRule="auto" w:line="240" w:before="0" w:after="0"/>
+              <w:jc w:val="both"/>
+              <w:rPr/>
+            </w:pPr>
+            <w:r>
+              <w:rPr/>
+              <w:t>O status do plano de negócios é exibido como “Reprovado”</w:t>
+            </w:r>
+          </w:p>
+        </w:tc>
+        <w:tc>
+          <w:tcPr>
+            <w:tcW w:w="1814" w:type="dxa"/>
+            <w:tcBorders/>
+            <w:shd w:fill="auto" w:val="clear"/>
+            <w:tcMar>
+              <w:left w:w="93" w:type="dxa"/>
+            </w:tcMar>
+          </w:tcPr>
+          <w:p>
+            <w:pPr>
+              <w:pStyle w:val="Normal"/>
+              <w:spacing w:lineRule="auto" w:line="240" w:before="0" w:after="0"/>
+              <w:jc w:val="center"/>
               <w:rPr>
                 <w:color w:val="FF0000"/>
                 <w:shd w:fill="FFFF00" w:val="clear"/>
@@ -1490,9 +1628,12 @@
             </w:pPr>
             <w:r>
               <w:rPr>
-                <w:color w:val="FF0000"/>
-                <w:shd w:fill="FFFF00" w:val="clear"/>
-              </w:rPr>
+                <w:color w:val="CC0000"/>
+                <w:sz w:val="32"/>
+                <w:szCs w:val="32"/>
+                <w:shd w:fill="00CC33" w:val="clear"/>
+              </w:rPr>
+              <w:t>Aprovado</w:t>
             </w:r>
           </w:p>
         </w:tc>
@@ -1507,24 +1648,24 @@
             <w:tcBorders/>
             <w:shd w:fill="auto" w:val="clear"/>
             <w:tcMar>
-              <w:left w:w="98" w:type="dxa"/>
-            </w:tcMar>
-          </w:tcPr>
-          <w:p>
-            <w:pPr>
-              <w:pStyle w:val="Normal"/>
-              <w:spacing w:lineRule="auto" w:line="240" w:before="0" w:after="0"/>
-              <w:jc w:val="center"/>
-              <w:rPr>
-                <w:b/>
-                <w:b/>
-              </w:rPr>
-            </w:pPr>
-            <w:r>
-              <w:rPr>
-                <w:b/>
-              </w:rPr>
-              <w:t>12</w:t>
+              <w:left w:w="93" w:type="dxa"/>
+            </w:tcMar>
+          </w:tcPr>
+          <w:p>
+            <w:pPr>
+              <w:pStyle w:val="Normal"/>
+              <w:spacing w:lineRule="auto" w:line="240" w:before="0" w:after="0"/>
+              <w:jc w:val="center"/>
+              <w:rPr>
+                <w:b/>
+                <w:b/>
+              </w:rPr>
+            </w:pPr>
+            <w:r>
+              <w:rPr>
+                <w:b/>
+              </w:rPr>
+              <w:t>13</w:t>
             </w:r>
           </w:p>
         </w:tc>
@@ -1534,62 +1675,73 @@
             <w:tcBorders/>
             <w:shd w:fill="auto" w:val="clear"/>
             <w:tcMar>
-              <w:left w:w="98" w:type="dxa"/>
-            </w:tcMar>
-          </w:tcPr>
-          <w:p>
-            <w:pPr>
-              <w:pStyle w:val="Normal"/>
-              <w:spacing w:lineRule="auto" w:line="240" w:before="0" w:after="0"/>
-              <w:jc w:val="both"/>
-              <w:rPr>
-                <w:b/>
-                <w:b/>
-              </w:rPr>
-            </w:pPr>
-            <w:r>
-              <w:rPr>
-                <w:b/>
-              </w:rPr>
-              <w:t>Como gerente de relacionamentos, abrir um plano com status “submetido”, “re-submetido” e “em pré-avaliação” e iniciar avaliação e reprovar o plano de negócios.</w:t>
-            </w:r>
-          </w:p>
-        </w:tc>
-        <w:tc>
-          <w:tcPr>
-            <w:tcW w:w="4227" w:type="dxa"/>
-            <w:tcBorders/>
-            <w:shd w:fill="auto" w:val="clear"/>
-            <w:tcMar>
-              <w:left w:w="98" w:type="dxa"/>
-            </w:tcMar>
-          </w:tcPr>
-          <w:p>
-            <w:pPr>
-              <w:pStyle w:val="Normal"/>
-              <w:spacing w:lineRule="auto" w:line="240" w:before="0" w:after="0"/>
-              <w:jc w:val="both"/>
-              <w:rPr/>
-            </w:pPr>
-            <w:r>
-              <w:rPr/>
-              <w:t>O status do plano de negócios é exibido como “Reprovado”</w:t>
-            </w:r>
-          </w:p>
-        </w:tc>
-        <w:tc>
-          <w:tcPr>
-            <w:tcW w:w="1789" w:type="dxa"/>
-            <w:tcBorders/>
-            <w:shd w:fill="auto" w:val="clear"/>
-            <w:tcMar>
-              <w:left w:w="98" w:type="dxa"/>
-            </w:tcMar>
-          </w:tcPr>
-          <w:p>
-            <w:pPr>
-              <w:pStyle w:val="Normal"/>
-              <w:spacing w:lineRule="auto" w:line="240" w:before="0" w:after="0"/>
+              <w:left w:w="93" w:type="dxa"/>
+            </w:tcMar>
+          </w:tcPr>
+          <w:p>
+            <w:pPr>
+              <w:pStyle w:val="Normal"/>
+              <w:spacing w:lineRule="auto" w:line="240" w:before="0" w:after="0"/>
+              <w:jc w:val="both"/>
+              <w:rPr>
+                <w:b/>
+                <w:b/>
+              </w:rPr>
+            </w:pPr>
+            <w:r>
+              <w:rPr>
+                <w:b/>
+              </w:rPr>
+              <w:t>Como gerente de relacionamentos, abrir um plano com status “submetido”, “re-submetido” e “em pré-avaliação” e iniciar avaliação e avaliar como um plano de negócios que precisa de melhorias.</w:t>
+            </w:r>
+          </w:p>
+        </w:tc>
+        <w:tc>
+          <w:tcPr>
+            <w:tcW w:w="4202" w:type="dxa"/>
+            <w:tcBorders/>
+            <w:shd w:fill="auto" w:val="clear"/>
+            <w:tcMar>
+              <w:left w:w="93" w:type="dxa"/>
+            </w:tcMar>
+          </w:tcPr>
+          <w:p>
+            <w:pPr>
+              <w:pStyle w:val="Normal"/>
+              <w:spacing w:lineRule="auto" w:line="240" w:before="0" w:after="0"/>
+              <w:jc w:val="both"/>
+              <w:rPr/>
+            </w:pPr>
+            <w:r>
+              <w:rPr/>
+              <w:t>O status do plano de negócios é exibido como “</w:t>
+            </w:r>
+            <w:bookmarkStart w:id="3" w:name="_GoBack"/>
+            <w:bookmarkEnd w:id="3"/>
+            <w:r>
+              <w:rPr/>
+              <w:t>Necessita</w:t>
+            </w:r>
+            <w:r>
+              <w:rPr/>
+              <w:t xml:space="preserve"> melhoria”</w:t>
+            </w:r>
+          </w:p>
+        </w:tc>
+        <w:tc>
+          <w:tcPr>
+            <w:tcW w:w="1814" w:type="dxa"/>
+            <w:tcBorders/>
+            <w:shd w:fill="auto" w:val="clear"/>
+            <w:tcMar>
+              <w:left w:w="93" w:type="dxa"/>
+            </w:tcMar>
+          </w:tcPr>
+          <w:p>
+            <w:pPr>
+              <w:pStyle w:val="Normal"/>
+              <w:spacing w:lineRule="auto" w:line="240" w:before="0" w:after="0"/>
+              <w:jc w:val="center"/>
               <w:rPr>
                 <w:color w:val="FF0000"/>
                 <w:shd w:fill="FFFF00" w:val="clear"/>
@@ -1597,122 +1749,14 @@
             </w:pPr>
             <w:r>
               <w:rPr>
-                <w:color w:val="FF0000"/>
-                <w:shd w:fill="FFFF00" w:val="clear"/>
-              </w:rPr>
-            </w:r>
-          </w:p>
-        </w:tc>
-      </w:tr>
-      <w:tr>
-        <w:trPr>
-          <w:trHeight w:val="1087" w:hRule="atLeast"/>
-        </w:trPr>
-        <w:tc>
-          <w:tcPr>
-            <w:tcW w:w="668" w:type="dxa"/>
-            <w:tcBorders/>
-            <w:shd w:fill="auto" w:val="clear"/>
-            <w:tcMar>
-              <w:left w:w="98" w:type="dxa"/>
-            </w:tcMar>
-          </w:tcPr>
-          <w:p>
-            <w:pPr>
-              <w:pStyle w:val="Normal"/>
-              <w:spacing w:lineRule="auto" w:line="240" w:before="0" w:after="0"/>
-              <w:jc w:val="center"/>
-              <w:rPr>
-                <w:b/>
-                <w:b/>
-              </w:rPr>
-            </w:pPr>
-            <w:r>
-              <w:rPr>
-                <w:b/>
-              </w:rPr>
-              <w:t>13</w:t>
-            </w:r>
-          </w:p>
-        </w:tc>
-        <w:tc>
-          <w:tcPr>
-            <w:tcW w:w="3125" w:type="dxa"/>
-            <w:tcBorders/>
-            <w:shd w:fill="auto" w:val="clear"/>
-            <w:tcMar>
-              <w:left w:w="98" w:type="dxa"/>
-            </w:tcMar>
-          </w:tcPr>
-          <w:p>
-            <w:pPr>
-              <w:pStyle w:val="Normal"/>
-              <w:spacing w:lineRule="auto" w:line="240" w:before="0" w:after="0"/>
-              <w:jc w:val="both"/>
-              <w:rPr>
-                <w:b/>
-                <w:b/>
-              </w:rPr>
-            </w:pPr>
-            <w:r>
-              <w:rPr>
-                <w:b/>
-              </w:rPr>
-              <w:t>Como gerente de relacionamentos, abrir um plano com status “submetido”, “re-submetido” e “em pré-avaliação” e iniciar avaliação e avaliar como um plano de negócios que precisa de melhorias.</w:t>
-            </w:r>
-          </w:p>
-        </w:tc>
-        <w:tc>
-          <w:tcPr>
-            <w:tcW w:w="4227" w:type="dxa"/>
-            <w:tcBorders/>
-            <w:shd w:fill="auto" w:val="clear"/>
-            <w:tcMar>
-              <w:left w:w="98" w:type="dxa"/>
-            </w:tcMar>
-          </w:tcPr>
-          <w:p>
-            <w:pPr>
-              <w:pStyle w:val="Normal"/>
-              <w:spacing w:lineRule="auto" w:line="240" w:before="0" w:after="0"/>
-              <w:jc w:val="both"/>
-              <w:rPr/>
-            </w:pPr>
-            <w:r>
-              <w:rPr/>
-              <w:t>O status do plano de negócios é exibido como “Em</w:t>
-            </w:r>
-            <w:bookmarkStart w:id="2" w:name="_GoBack"/>
-            <w:bookmarkEnd w:id="2"/>
-            <w:r>
-              <w:rPr/>
-              <w:t xml:space="preserve"> melhoria”</w:t>
-            </w:r>
-          </w:p>
-        </w:tc>
-        <w:tc>
-          <w:tcPr>
-            <w:tcW w:w="1789" w:type="dxa"/>
-            <w:tcBorders/>
-            <w:shd w:fill="auto" w:val="clear"/>
-            <w:tcMar>
-              <w:left w:w="98" w:type="dxa"/>
-            </w:tcMar>
-          </w:tcPr>
-          <w:p>
-            <w:pPr>
-              <w:pStyle w:val="Normal"/>
-              <w:spacing w:lineRule="auto" w:line="240" w:before="0" w:after="0"/>
-              <w:rPr>
-                <w:color w:val="FF0000"/>
-                <w:shd w:fill="FFFF00" w:val="clear"/>
-              </w:rPr>
-            </w:pPr>
-            <w:r>
-              <w:rPr>
-                <w:color w:val="FF0000"/>
-                <w:shd w:fill="FFFF00" w:val="clear"/>
-              </w:rPr>
+                <w:i/>
+                <w:iCs/>
+                <w:color w:val="CC0000"/>
+                <w:sz w:val="32"/>
+                <w:szCs w:val="32"/>
+                <w:shd w:fill="00CC33" w:val="clear"/>
+              </w:rPr>
+              <w:t>Aprovado</w:t>
             </w:r>
           </w:p>
         </w:tc>

</xml_diff>